<commit_message>
link do video yt
</commit_message>
<xml_diff>
--- a/docs/fase5/Tech_Challenge_SOAT_-_FASE_5_G12.docx
+++ b/docs/fase5/Tech_Challenge_SOAT_-_FASE_5_G12.docx
@@ -300,23 +300,22 @@
           <w:sz w:val="24"/>
           <w:shd w:fill="auto" w:val="clear"/>
         </w:rPr>
-        <w:t xml:space="preserve">: &lt;url&gt;</w:t>
-      </w:r>
-    </w:p>
-    <w:p>
-      <w:pPr>
-        <w:spacing w:before="0" w:after="160" w:line="279"/>
-        <w:ind w:right="0" w:left="0" w:firstLine="0"/>
-        <w:jc w:val="left"/>
-        <w:rPr>
-          <w:rFonts w:ascii="Arial" w:hAnsi="Arial" w:cs="Arial" w:eastAsia="Arial"/>
-          <w:color w:val="auto"/>
-          <w:spacing w:val="0"/>
-          <w:position w:val="0"/>
-          <w:sz w:val="24"/>
-          <w:shd w:fill="auto" w:val="clear"/>
-        </w:rPr>
-      </w:pPr>
+        <w:t xml:space="preserve">: </w:t>
+      </w:r>
+      <w:hyperlink xmlns:r="http://schemas.openxmlformats.org/officeDocument/2006/relationships" r:id="docRId0">
+        <w:r>
+          <w:rPr>
+            <w:rFonts w:ascii="Arial" w:hAnsi="Arial" w:cs="Arial" w:eastAsia="Arial"/>
+            <w:color w:val="0000FF"/>
+            <w:spacing w:val="0"/>
+            <w:position w:val="0"/>
+            <w:sz w:val="24"/>
+            <w:u w:val="single"/>
+            <w:shd w:fill="auto" w:val="clear"/>
+          </w:rPr>
+          <w:t xml:space="preserve">https://www.youtube.com/watch?v=aYfjsvzzaw0&amp;ab_channel=TechLanches-G12Fiap</w:t>
+        </w:r>
+      </w:hyperlink>
     </w:p>
     <w:p>
       <w:pPr>
@@ -397,7 +396,7 @@
         </w:rPr>
         <w:t xml:space="preserve">: </w:t>
       </w:r>
-      <w:hyperlink xmlns:r="http://schemas.openxmlformats.org/officeDocument/2006/relationships" r:id="docRId0">
+      <w:hyperlink xmlns:r="http://schemas.openxmlformats.org/officeDocument/2006/relationships" r:id="docRId1">
         <w:r>
           <w:rPr>
             <w:rFonts w:ascii="Arial" w:hAnsi="Arial" w:cs="Arial" w:eastAsia="Arial"/>
@@ -438,7 +437,7 @@
         </w:rPr>
         <w:t xml:space="preserve">RIPD: </w:t>
       </w:r>
-      <w:hyperlink xmlns:r="http://schemas.openxmlformats.org/officeDocument/2006/relationships" r:id="docRId1">
+      <w:hyperlink xmlns:r="http://schemas.openxmlformats.org/officeDocument/2006/relationships" r:id="docRId2">
         <w:r>
           <w:rPr>
             <w:rFonts w:ascii="Arial" w:hAnsi="Arial" w:cs="Arial" w:eastAsia="Arial"/>
@@ -480,7 +479,7 @@
         </w:rPr>
         <w:t xml:space="preserve">OWASP(Antes): </w:t>
       </w:r>
-      <w:hyperlink xmlns:r="http://schemas.openxmlformats.org/officeDocument/2006/relationships" r:id="docRId2">
+      <w:hyperlink xmlns:r="http://schemas.openxmlformats.org/officeDocument/2006/relationships" r:id="docRId3">
         <w:r>
           <w:rPr>
             <w:rFonts w:ascii="Arial" w:hAnsi="Arial" w:cs="Arial" w:eastAsia="Arial"/>
@@ -522,7 +521,7 @@
         </w:rPr>
         <w:t xml:space="preserve">OWASP(Depois): </w:t>
       </w:r>
-      <w:hyperlink xmlns:r="http://schemas.openxmlformats.org/officeDocument/2006/relationships" r:id="docRId3">
+      <w:hyperlink xmlns:r="http://schemas.openxmlformats.org/officeDocument/2006/relationships" r:id="docRId4">
         <w:r>
           <w:rPr>
             <w:rFonts w:ascii="Arial" w:hAnsi="Arial" w:cs="Arial" w:eastAsia="Arial"/>
@@ -618,7 +617,7 @@
         </w:rPr>
         <w:t xml:space="preserve">: </w:t>
       </w:r>
-      <w:hyperlink xmlns:r="http://schemas.openxmlformats.org/officeDocument/2006/relationships" r:id="docRId4">
+      <w:hyperlink xmlns:r="http://schemas.openxmlformats.org/officeDocument/2006/relationships" r:id="docRId5">
         <w:r>
           <w:rPr>
             <w:rFonts w:ascii="Arial" w:hAnsi="Arial" w:cs="Arial" w:eastAsia="Arial"/>
@@ -681,7 +680,7 @@
         </w:rPr>
         <w:t xml:space="preserve">: </w:t>
       </w:r>
-      <w:hyperlink xmlns:r="http://schemas.openxmlformats.org/officeDocument/2006/relationships" r:id="docRId5">
+      <w:hyperlink xmlns:r="http://schemas.openxmlformats.org/officeDocument/2006/relationships" r:id="docRId6">
         <w:r>
           <w:rPr>
             <w:rFonts w:ascii="Arial" w:hAnsi="Arial" w:cs="Arial" w:eastAsia="Arial"/>
@@ -777,7 +776,7 @@
         </w:rPr>
         <w:t xml:space="preserve">: </w:t>
       </w:r>
-      <w:hyperlink xmlns:r="http://schemas.openxmlformats.org/officeDocument/2006/relationships" r:id="docRId6">
+      <w:hyperlink xmlns:r="http://schemas.openxmlformats.org/officeDocument/2006/relationships" r:id="docRId7">
         <w:r>
           <w:rPr>
             <w:rFonts w:ascii="Arial" w:hAnsi="Arial" w:cs="Arial" w:eastAsia="Arial"/>
@@ -829,7 +828,7 @@
         </w:rPr>
         <w:t xml:space="preserve">: </w:t>
       </w:r>
-      <w:hyperlink xmlns:r="http://schemas.openxmlformats.org/officeDocument/2006/relationships" r:id="docRId7">
+      <w:hyperlink xmlns:r="http://schemas.openxmlformats.org/officeDocument/2006/relationships" r:id="docRId8">
         <w:r>
           <w:rPr>
             <w:rFonts w:ascii="Arial" w:hAnsi="Arial" w:cs="Arial" w:eastAsia="Arial"/>
@@ -892,7 +891,7 @@
         </w:rPr>
         <w:t xml:space="preserve">: </w:t>
       </w:r>
-      <w:hyperlink xmlns:r="http://schemas.openxmlformats.org/officeDocument/2006/relationships" r:id="docRId8">
+      <w:hyperlink xmlns:r="http://schemas.openxmlformats.org/officeDocument/2006/relationships" r:id="docRId9">
         <w:r>
           <w:rPr>
             <w:rFonts w:ascii="Arial" w:hAnsi="Arial" w:cs="Arial" w:eastAsia="Arial"/>
@@ -955,7 +954,7 @@
         </w:rPr>
         <w:t xml:space="preserve">: </w:t>
       </w:r>
-      <w:hyperlink xmlns:r="http://schemas.openxmlformats.org/officeDocument/2006/relationships" r:id="docRId9">
+      <w:hyperlink xmlns:r="http://schemas.openxmlformats.org/officeDocument/2006/relationships" r:id="docRId10">
         <w:r>
           <w:rPr>
             <w:rFonts w:ascii="Arial" w:hAnsi="Arial" w:cs="Arial" w:eastAsia="Arial"/>
@@ -1018,7 +1017,7 @@
         </w:rPr>
         <w:t xml:space="preserve">: </w:t>
       </w:r>
-      <w:hyperlink xmlns:r="http://schemas.openxmlformats.org/officeDocument/2006/relationships" r:id="docRId10">
+      <w:hyperlink xmlns:r="http://schemas.openxmlformats.org/officeDocument/2006/relationships" r:id="docRId11">
         <w:r>
           <w:rPr>
             <w:rFonts w:ascii="Arial" w:hAnsi="Arial" w:cs="Arial" w:eastAsia="Arial"/>
@@ -1081,7 +1080,7 @@
         </w:rPr>
         <w:t xml:space="preserve">: </w:t>
       </w:r>
-      <w:hyperlink xmlns:r="http://schemas.openxmlformats.org/officeDocument/2006/relationships" r:id="docRId11">
+      <w:hyperlink xmlns:r="http://schemas.openxmlformats.org/officeDocument/2006/relationships" r:id="docRId12">
         <w:r>
           <w:rPr>
             <w:rFonts w:ascii="Arial" w:hAnsi="Arial" w:cs="Arial" w:eastAsia="Arial"/>

</xml_diff>